<commit_message>
LT-13804 Add Hungarian as a UI language to the installer
 * Update document on adding localization packs.
 * Enable installer to recognize more Windows UI languages
 * Re-order languages available in Component Installer

Change-Id: If809069e88f52b181814f34e42edae2efe3eec9b
</commit_message>
<xml_diff>
--- a/How to add a localization pack to the FW installer.docx
+++ b/How to add a localization pack to the FW installer.docx
@@ -21,14 +21,16 @@
       <w:r>
         <w:t xml:space="preserve">Edit </w:t>
       </w:r>
+      <w:proofErr w:type="spellStart"/>
       <w:r>
         <w:rPr>
           <w:rFonts w:ascii="Courier New" w:hAnsi="Courier New" w:cs="Courier New"/>
         </w:rPr>
         <w:t>Features.wxs</w:t>
       </w:r>
-      <w:r>
-        <w:t xml:space="preserve">. (You may need to check this out of the source control system first.) Scroll to the bottom of the file. You will see that each language has a couple of </w:t>
+      <w:proofErr w:type="spellEnd"/>
+      <w:r>
+        <w:t xml:space="preserve">. Scroll to the bottom of the file. You will see that each language has a couple of </w:t>
       </w:r>
       <w:r>
         <w:rPr>
@@ -1528,7 +1530,11 @@
         <w:br/>
       </w:r>
       <w:r>
-        <w:t>Make a second copy:</w:t>
+        <w:t>Make a second copy</w:t>
+      </w:r>
+      <w:proofErr w:type="gramStart"/>
+      <w:r>
+        <w:t>:</w:t>
       </w:r>
       <w:r>
         <w:br/>
@@ -1539,6 +1545,7 @@
       <w:r>
         <w:t>…</w:t>
       </w:r>
+      <w:proofErr w:type="gramEnd"/>
       <w:r>
         <w:br/>
       </w:r>
@@ -4198,12 +4205,17 @@
         </w:rPr>
       </w:pPr>
       <w:r>
-        <w:t>Search and replace Persian in second copy to new language e.g. Malay:</w:t>
+        <w:t>Search and replace Persian in second copy to new language e.g. Malay</w:t>
+      </w:r>
+      <w:proofErr w:type="gramStart"/>
+      <w:r>
+        <w:t>:</w:t>
       </w:r>
       <w:r>
         <w:br/>
         <w:t xml:space="preserve">        …</w:t>
       </w:r>
+      <w:proofErr w:type="gramEnd"/>
     </w:p>
     <w:p>
       <w:pPr>
@@ -6742,14 +6754,16 @@
         <w:lastRenderedPageBreak/>
         <w:t xml:space="preserve">Next, edit </w:t>
       </w:r>
+      <w:proofErr w:type="spellStart"/>
       <w:r>
         <w:rPr>
           <w:rFonts w:ascii="Courier New" w:hAnsi="Courier New" w:cs="Courier New"/>
         </w:rPr>
         <w:t>FW.wxs</w:t>
       </w:r>
-      <w:r>
-        <w:t xml:space="preserve">. (You may need to check this out of the source control system first.) Find the </w:t>
+      <w:proofErr w:type="spellEnd"/>
+      <w:r>
+        <w:t xml:space="preserve">. Find the </w:t>
       </w:r>
       <w:r>
         <w:rPr>
@@ -6766,12 +6780,17 @@
       </w:r>
       <w:r>
         <w:br/>
-        <w:t>Example: last language is Persian:</w:t>
+        <w:t>Example: last language is Persian</w:t>
+      </w:r>
+      <w:proofErr w:type="gramStart"/>
+      <w:r>
+        <w:t>:</w:t>
       </w:r>
       <w:r>
         <w:br/>
         <w:t>…</w:t>
       </w:r>
+      <w:proofErr w:type="gramEnd"/>
       <w:r>
         <w:br/>
       </w:r>
@@ -7054,12 +7073,17 @@
         </w:rPr>
       </w:pPr>
       <w:r>
-        <w:t>Make a second copy:</w:t>
+        <w:t>Make a second copy</w:t>
+      </w:r>
+      <w:proofErr w:type="gramStart"/>
+      <w:r>
+        <w:t>:</w:t>
       </w:r>
       <w:r>
         <w:br/>
         <w:t>…</w:t>
       </w:r>
+      <w:proofErr w:type="gramEnd"/>
       <w:r>
         <w:br/>
       </w:r>
@@ -7620,12 +7644,17 @@
         </w:rPr>
       </w:pPr>
       <w:r>
-        <w:t>Adjust second copy to new language e.g. Malay:</w:t>
+        <w:t>Adjust second copy to new language e.g. Malay</w:t>
+      </w:r>
+      <w:proofErr w:type="gramStart"/>
+      <w:r>
+        <w:t>:</w:t>
       </w:r>
       <w:r>
         <w:br/>
         <w:t>…</w:t>
       </w:r>
+      <w:proofErr w:type="gramEnd"/>
       <w:r>
         <w:br/>
       </w:r>
@@ -8266,12 +8295,14 @@
         <w:br/>
         <w:t xml:space="preserve">In addition, in </w:t>
       </w:r>
+      <w:proofErr w:type="spellStart"/>
       <w:r>
         <w:rPr>
           <w:rFonts w:ascii="Courier New" w:hAnsi="Courier New" w:cs="Courier New"/>
         </w:rPr>
         <w:t>FW.wxs</w:t>
       </w:r>
+      <w:proofErr w:type="spellEnd"/>
       <w:r>
         <w:t xml:space="preserve">, make a copy of the </w:t>
       </w:r>
@@ -8861,12 +8892,17 @@
         </w:rPr>
       </w:pPr>
       <w:r>
-        <w:t>Make a second copy:</w:t>
+        <w:t>Make a second copy</w:t>
+      </w:r>
+      <w:proofErr w:type="gramStart"/>
+      <w:r>
+        <w:t>:</w:t>
       </w:r>
       <w:r>
         <w:br/>
         <w:t>…</w:t>
       </w:r>
+      <w:proofErr w:type="gramEnd"/>
       <w:r>
         <w:br/>
       </w:r>
@@ -9911,12 +9947,17 @@
         </w:rPr>
       </w:pPr>
       <w:r>
-        <w:t>Adjust second copy to new language e.g. Malay:</w:t>
+        <w:t>Adjust second copy to new language e.g. Malay</w:t>
+      </w:r>
+      <w:proofErr w:type="gramStart"/>
+      <w:r>
+        <w:t>:</w:t>
       </w:r>
       <w:r>
         <w:br/>
         <w:t>…</w:t>
       </w:r>
+      <w:proofErr w:type="gramEnd"/>
       <w:r>
         <w:br/>
       </w:r>
@@ -10980,14 +11021,19 @@
       <w:r>
         <w:t xml:space="preserve">Next, edit </w:t>
       </w:r>
+      <w:proofErr w:type="spellStart"/>
       <w:r>
         <w:rPr>
           <w:rFonts w:ascii="Courier New" w:hAnsi="Courier New" w:cs="Courier New"/>
         </w:rPr>
         <w:t>FwUI.wxs</w:t>
       </w:r>
-      <w:r>
-        <w:t xml:space="preserve">. (You may need to check this out of the source control system first.) Find the </w:t>
+      <w:proofErr w:type="spellEnd"/>
+      <w:r>
+        <w:t xml:space="preserve">. </w:t>
+      </w:r>
+      <w:r>
+        <w:t xml:space="preserve">Find the </w:t>
       </w:r>
       <w:r>
         <w:rPr>
@@ -11026,7 +11072,7 @@
         <w:t>Start_Installation_Dialog</w:t>
       </w:r>
       <w:r>
-        <w:t>, around line 950</w:t>
+        <w:t>, around line 956</w:t>
       </w:r>
       <w:r>
         <w:t>)</w:t>
@@ -11053,7 +11099,11 @@
       </w:pPr>
       <w:r>
         <w:lastRenderedPageBreak/>
-        <w:t>Example: last language is Persian:</w:t>
+        <w:t>Example: last language is Persian</w:t>
+      </w:r>
+      <w:proofErr w:type="gramStart"/>
+      <w:r>
+        <w:t>:</w:t>
       </w:r>
       <w:r>
         <w:br/>
@@ -11061,6 +11111,7 @@
       <w:r>
         <w:t>…</w:t>
       </w:r>
+      <w:proofErr w:type="gramEnd"/>
       <w:r>
         <w:br/>
       </w:r>
@@ -11470,12 +11521,17 @@
         </w:rPr>
       </w:pPr>
       <w:r>
-        <w:t>Make a second copy:</w:t>
+        <w:t>Make a second copy</w:t>
+      </w:r>
+      <w:proofErr w:type="gramStart"/>
+      <w:r>
+        <w:t>:</w:t>
       </w:r>
       <w:r>
         <w:br/>
         <w:t>…</w:t>
       </w:r>
+      <w:proofErr w:type="gramEnd"/>
       <w:r>
         <w:br/>
       </w:r>
@@ -12288,12 +12344,17 @@
         </w:rPr>
       </w:pPr>
       <w:r>
-        <w:t>Search and replace Persian in second copy to new language e.g. Malay:</w:t>
+        <w:t>Search and replace Persian in second copy to new language e.g. Malay</w:t>
+      </w:r>
+      <w:proofErr w:type="gramStart"/>
+      <w:r>
+        <w:t>:</w:t>
       </w:r>
       <w:r>
         <w:br/>
         <w:t>…</w:t>
       </w:r>
+      <w:proofErr w:type="gramEnd"/>
       <w:r>
         <w:br/>
       </w:r>
@@ -13238,7 +13299,7 @@
         <w:t>InstallerConfig.xml</w:t>
       </w:r>
       <w:r>
-        <w:t xml:space="preserve">. (You may need to check this out of the source control system first.) Find the </w:t>
+        <w:t xml:space="preserve">. Find the </w:t>
       </w:r>
       <w:r>
         <w:rPr>
@@ -13269,12 +13330,17 @@
         </w:rPr>
       </w:pPr>
       <w:r>
-        <w:t>Example: last language is Persian:</w:t>
+        <w:t>Example: last language is Persian</w:t>
+      </w:r>
+      <w:proofErr w:type="gramStart"/>
+      <w:r>
+        <w:t>:</w:t>
       </w:r>
       <w:r>
         <w:br/>
         <w:t>…</w:t>
       </w:r>
+      <w:proofErr w:type="gramEnd"/>
       <w:r>
         <w:br/>
       </w:r>
@@ -13440,12 +13506,17 @@
         </w:rPr>
       </w:pPr>
       <w:r>
-        <w:t>Make a second copy:</w:t>
+        <w:t>Make a second copy</w:t>
+      </w:r>
+      <w:proofErr w:type="gramStart"/>
+      <w:r>
+        <w:t>:</w:t>
       </w:r>
       <w:r>
         <w:br/>
         <w:t>…</w:t>
       </w:r>
+      <w:proofErr w:type="gramEnd"/>
       <w:r>
         <w:br/>
       </w:r>
@@ -13772,12 +13843,17 @@
         </w:rPr>
       </w:pPr>
       <w:r>
-        <w:t>Adjust second copy to new language e.g. Malay:</w:t>
+        <w:t>Adjust second copy to new language e.g. Malay</w:t>
+      </w:r>
+      <w:proofErr w:type="gramStart"/>
+      <w:r>
+        <w:t>:</w:t>
       </w:r>
       <w:r>
         <w:br/>
         <w:t>…</w:t>
       </w:r>
+      <w:proofErr w:type="gramEnd"/>
       <w:r>
         <w:br/>
       </w:r>
@@ -14128,12 +14204,17 @@
         </w:rPr>
       </w:pPr>
       <w:r>
-        <w:t>Example: last language is Persian:</w:t>
+        <w:t>Example: last language is Persian</w:t>
+      </w:r>
+      <w:proofErr w:type="gramStart"/>
+      <w:r>
+        <w:t>:</w:t>
       </w:r>
       <w:r>
         <w:br/>
         <w:t>…</w:t>
       </w:r>
+      <w:proofErr w:type="gramEnd"/>
       <w:r>
         <w:br/>
       </w:r>
@@ -14299,12 +14380,17 @@
         </w:rPr>
       </w:pPr>
       <w:r>
-        <w:t>Make a second copy:</w:t>
+        <w:t>Make a second copy</w:t>
+      </w:r>
+      <w:proofErr w:type="gramStart"/>
+      <w:r>
+        <w:t>:</w:t>
       </w:r>
       <w:r>
         <w:br/>
         <w:t>…</w:t>
       </w:r>
+      <w:proofErr w:type="gramEnd"/>
       <w:r>
         <w:br/>
       </w:r>
@@ -14631,12 +14717,17 @@
         </w:rPr>
       </w:pPr>
       <w:r>
-        <w:t>Adjust second copy to new language e.g. Malay:</w:t>
+        <w:t>Adjust second copy to new language e.g. Malay</w:t>
+      </w:r>
+      <w:proofErr w:type="gramStart"/>
+      <w:r>
+        <w:t>:</w:t>
       </w:r>
       <w:r>
         <w:br/>
         <w:t>…</w:t>
       </w:r>
+      <w:proofErr w:type="gramEnd"/>
       <w:r>
         <w:br/>
       </w:r>
@@ -14954,6 +15045,12 @@
         <w:autoSpaceDN w:val="0"/>
         <w:adjustRightInd w:val="0"/>
         <w:spacing w:after="0" w:line="240" w:lineRule="auto"/>
+        <w:rPr>
+          <w:rFonts w:ascii="Consolas" w:hAnsi="Consolas" w:cs="Consolas"/>
+          <w:color w:val="A31515"/>
+          <w:sz w:val="19"/>
+          <w:szCs w:val="19"/>
+        </w:rPr>
       </w:pPr>
       <w:r>
         <w:t xml:space="preserve">IMPORTANT: The </w:t>
@@ -14997,12 +15094,14 @@
       <w:r>
         <w:t xml:space="preserve"> added in the </w:t>
       </w:r>
+      <w:proofErr w:type="spellStart"/>
       <w:r>
         <w:rPr>
           <w:rFonts w:ascii="Courier New" w:hAnsi="Courier New" w:cs="Courier New"/>
         </w:rPr>
         <w:t>FW.wxs</w:t>
       </w:r>
+      <w:proofErr w:type="spellEnd"/>
       <w:r>
         <w:t xml:space="preserve"> file.</w:t>
       </w:r>
@@ -15010,18 +15109,22 @@
         <w:br/>
         <w:t xml:space="preserve">Next, find the </w:t>
       </w:r>
-      <w:r>
-        <w:rPr>
-          <w:rFonts w:ascii="Courier New" w:hAnsi="Courier New" w:cs="Courier New"/>
-          <w:noProof/>
-          <w:color w:val="A31515"/>
-          <w:sz w:val="20"/>
-          <w:szCs w:val="20"/>
-        </w:rPr>
-        <w:t>IgnoreNonP4DistFiles</w:t>
-      </w:r>
-      <w:r>
-        <w:t xml:space="preserve"> elements (inside the </w:t>
+      <w:proofErr w:type="spellStart"/>
+      <w:r>
+        <w:rPr>
+          <w:rFonts w:ascii="Consolas" w:hAnsi="Consolas" w:cs="Consolas"/>
+          <w:color w:val="A31515"/>
+          <w:sz w:val="19"/>
+          <w:szCs w:val="19"/>
+        </w:rPr>
+        <w:t>IgnoreNonVersionedDistFiles</w:t>
+      </w:r>
+      <w:proofErr w:type="spellEnd"/>
+      <w:r>
+        <w:t xml:space="preserve"> </w:t>
+      </w:r>
+      <w:r>
+        <w:t xml:space="preserve">elements (inside the </w:t>
       </w:r>
       <w:r>
         <w:rPr>
@@ -15040,8 +15143,16 @@
         <w:rPr>
           <w:rFonts w:ascii="Courier New" w:hAnsi="Courier New" w:cs="Courier New"/>
         </w:rPr>
-        <w:t>strings-??.xml</w:t>
-      </w:r>
+        <w:t>strings-</w:t>
+      </w:r>
+      <w:proofErr w:type="gramStart"/>
+      <w:r>
+        <w:rPr>
+          <w:rFonts w:ascii="Courier New" w:hAnsi="Courier New" w:cs="Courier New"/>
+        </w:rPr>
+        <w:t>??.xml</w:t>
+      </w:r>
+      <w:proofErr w:type="gramEnd"/>
       <w:r>
         <w:t xml:space="preserve"> file for each language is listed. Do the same for the new language.</w:t>
       </w:r>
@@ -15062,12 +15173,17 @@
         </w:rPr>
       </w:pPr>
       <w:r>
-        <w:t>Example: last language is Persian:</w:t>
+        <w:t>Example: last language is Persian</w:t>
+      </w:r>
+      <w:proofErr w:type="gramStart"/>
+      <w:r>
+        <w:t>:</w:t>
       </w:r>
       <w:r>
         <w:br/>
         <w:t>…</w:t>
       </w:r>
+      <w:proofErr w:type="gramEnd"/>
       <w:r>
         <w:br/>
       </w:r>
@@ -15081,16 +15197,17 @@
         </w:rPr>
         <w:t>&lt;</w:t>
       </w:r>
-      <w:r>
-        <w:rPr>
-          <w:rFonts w:ascii="Courier New" w:hAnsi="Courier New" w:cs="Courier New"/>
-          <w:noProof/>
+      <w:proofErr w:type="spellStart"/>
+      <w:r>
+        <w:rPr>
+          <w:rFonts w:ascii="Consolas" w:hAnsi="Consolas" w:cs="Consolas"/>
           <w:color w:val="A31515"/>
           <w:sz w:val="18"/>
-          <w:szCs w:val="20"/>
-        </w:rPr>
-        <w:t>IgnoreNonP4DistFiles</w:t>
-      </w:r>
+          <w:szCs w:val="19"/>
+        </w:rPr>
+        <w:t>IgnoreNonVersionedDistFiles</w:t>
+      </w:r>
+      <w:proofErr w:type="spellEnd"/>
       <w:r>
         <w:rPr>
           <w:rFonts w:ascii="Courier New" w:hAnsi="Courier New" w:cs="Courier New"/>
@@ -15176,12 +15293,17 @@
         </w:rPr>
       </w:pPr>
       <w:r>
-        <w:t>Make a second copy:</w:t>
+        <w:t>Make a second copy</w:t>
+      </w:r>
+      <w:proofErr w:type="gramStart"/>
+      <w:r>
+        <w:t>:</w:t>
       </w:r>
       <w:r>
         <w:br/>
         <w:t>…</w:t>
       </w:r>
+      <w:proofErr w:type="gramEnd"/>
       <w:r>
         <w:br/>
       </w:r>
@@ -15195,16 +15317,17 @@
         </w:rPr>
         <w:t>&lt;</w:t>
       </w:r>
-      <w:r>
-        <w:rPr>
-          <w:rFonts w:ascii="Courier New" w:hAnsi="Courier New" w:cs="Courier New"/>
-          <w:noProof/>
+      <w:proofErr w:type="spellStart"/>
+      <w:r>
+        <w:rPr>
+          <w:rFonts w:ascii="Consolas" w:hAnsi="Consolas" w:cs="Consolas"/>
           <w:color w:val="A31515"/>
           <w:sz w:val="18"/>
-          <w:szCs w:val="20"/>
-        </w:rPr>
-        <w:t>IgnoreNonP4DistFiles</w:t>
-      </w:r>
+          <w:szCs w:val="19"/>
+        </w:rPr>
+        <w:t>IgnoreNonVersionedDistFiles</w:t>
+      </w:r>
+      <w:proofErr w:type="spellEnd"/>
       <w:r>
         <w:rPr>
           <w:rFonts w:ascii="Courier New" w:hAnsi="Courier New" w:cs="Courier New"/>
@@ -15293,16 +15416,17 @@
         </w:rPr>
         <w:t>&lt;</w:t>
       </w:r>
-      <w:r>
-        <w:rPr>
-          <w:rFonts w:ascii="Courier New" w:hAnsi="Courier New" w:cs="Courier New"/>
-          <w:noProof/>
+      <w:proofErr w:type="spellStart"/>
+      <w:r>
+        <w:rPr>
+          <w:rFonts w:ascii="Consolas" w:hAnsi="Consolas" w:cs="Consolas"/>
           <w:color w:val="A31515"/>
           <w:sz w:val="18"/>
-          <w:szCs w:val="20"/>
-        </w:rPr>
-        <w:t>IgnoreNonP4DistFiles</w:t>
-      </w:r>
+          <w:szCs w:val="19"/>
+        </w:rPr>
+        <w:t>IgnoreNonVersionedDistFiles</w:t>
+      </w:r>
+      <w:proofErr w:type="spellEnd"/>
       <w:r>
         <w:rPr>
           <w:rFonts w:ascii="Courier New" w:hAnsi="Courier New" w:cs="Courier New"/>
@@ -15382,12 +15506,17 @@
       </w:pPr>
       <w:r>
         <w:lastRenderedPageBreak/>
-        <w:t>Adjust second copy to new language e.g. Malay:</w:t>
+        <w:t>Adjust second copy to new language e.g. Malay</w:t>
+      </w:r>
+      <w:proofErr w:type="gramStart"/>
+      <w:r>
+        <w:t>:</w:t>
       </w:r>
       <w:r>
         <w:br/>
         <w:t>…</w:t>
       </w:r>
+      <w:proofErr w:type="gramEnd"/>
       <w:r>
         <w:br/>
       </w:r>
@@ -15401,16 +15530,17 @@
         </w:rPr>
         <w:t>&lt;</w:t>
       </w:r>
-      <w:r>
-        <w:rPr>
-          <w:rFonts w:ascii="Courier New" w:hAnsi="Courier New" w:cs="Courier New"/>
-          <w:noProof/>
+      <w:proofErr w:type="spellStart"/>
+      <w:r>
+        <w:rPr>
+          <w:rFonts w:ascii="Consolas" w:hAnsi="Consolas" w:cs="Consolas"/>
           <w:color w:val="A31515"/>
           <w:sz w:val="18"/>
-          <w:szCs w:val="20"/>
-        </w:rPr>
-        <w:t>IgnoreNonP4DistFiles</w:t>
-      </w:r>
+          <w:szCs w:val="19"/>
+        </w:rPr>
+        <w:t>IgnoreNonVersionedDistFiles</w:t>
+      </w:r>
+      <w:proofErr w:type="spellEnd"/>
       <w:r>
         <w:rPr>
           <w:rFonts w:ascii="Courier New" w:hAnsi="Courier New" w:cs="Courier New"/>
@@ -15499,16 +15629,17 @@
         </w:rPr>
         <w:t>&lt;</w:t>
       </w:r>
-      <w:r>
-        <w:rPr>
-          <w:rFonts w:ascii="Courier New" w:hAnsi="Courier New" w:cs="Courier New"/>
-          <w:noProof/>
+      <w:proofErr w:type="spellStart"/>
+      <w:r>
+        <w:rPr>
+          <w:rFonts w:ascii="Consolas" w:hAnsi="Consolas" w:cs="Consolas"/>
           <w:color w:val="A31515"/>
           <w:sz w:val="18"/>
-          <w:szCs w:val="20"/>
-        </w:rPr>
-        <w:t>IgnoreNonP4DistFiles</w:t>
-      </w:r>
+          <w:szCs w:val="19"/>
+        </w:rPr>
+        <w:t>IgnoreNonVersionedDistFiles</w:t>
+      </w:r>
+      <w:proofErr w:type="spellEnd"/>
       <w:r>
         <w:rPr>
           <w:rFonts w:ascii="Courier New" w:hAnsi="Courier New" w:cs="Courier New"/>
@@ -15643,7 +15774,12 @@
         <w:t>.xml</w:t>
       </w:r>
       <w:r>
-        <w:t xml:space="preserve">. (You may need to check this out of the source control system first.) You will probably want to use Visual Studio to edit this one. </w:t>
+        <w:t>.</w:t>
+      </w:r>
+      <w:bookmarkStart w:id="0" w:name="_GoBack"/>
+      <w:bookmarkEnd w:id="0"/>
+      <w:r>
+        <w:t xml:space="preserve"> You will probably want to use Visual Studio to edit this one. </w:t>
       </w:r>
       <w:r>
         <w:t xml:space="preserve">Make a new </w:t>
@@ -16421,12 +16557,17 @@
         </w:rPr>
       </w:pPr>
       <w:r>
-        <w:t>Make a second copy:</w:t>
+        <w:t>Make a second copy</w:t>
+      </w:r>
+      <w:proofErr w:type="gramStart"/>
+      <w:r>
+        <w:t>:</w:t>
       </w:r>
       <w:r>
         <w:br/>
         <w:t>…</w:t>
       </w:r>
+      <w:proofErr w:type="gramEnd"/>
       <w:r>
         <w:br/>
       </w:r>
@@ -17805,12 +17946,17 @@
         </w:rPr>
       </w:pPr>
       <w:r>
-        <w:t>Adjust second copy to new language e.g. Malay:</w:t>
+        <w:t>Adjust second copy to new language e.g. Malay</w:t>
+      </w:r>
+      <w:proofErr w:type="gramStart"/>
+      <w:r>
+        <w:t>:</w:t>
       </w:r>
       <w:r>
         <w:br/>
         <w:t>…</w:t>
       </w:r>
+      <w:proofErr w:type="gramEnd"/>
       <w:r>
         <w:br/>
       </w:r>
@@ -19197,6 +19343,7 @@
         <w:spacing w:after="0" w:line="240" w:lineRule="auto"/>
       </w:pPr>
       <w:r>
+        <w:lastRenderedPageBreak/>
         <w:t>[Note the new GUIDs</w:t>
       </w:r>
       <w:r>
@@ -19218,8 +19365,6 @@
       <w:r>
         <w:t>.]</w:t>
       </w:r>
-      <w:bookmarkStart w:id="0" w:name="_GoBack"/>
-      <w:bookmarkEnd w:id="0"/>
     </w:p>
     <w:sectPr>
       <w:pgSz w:w="12240" w:h="15840"/>

</xml_diff>